<commit_message>
update report 1 final
</commit_message>
<xml_diff>
--- a/Report/Template#1-PhanTich-2019.docx
+++ b/Report/Template#1-PhanTich-2019.docx
@@ -458,7 +458,17 @@
             <w:rFonts w:ascii="Times New Roman" w:hAnsi="Times New Roman" w:cs="Times New Roman"/>
             <w:noProof/>
           </w:rPr>
-          <w:t>Các nội dung chính</w:t>
+          <w:t>Các nội dung ch</w:t>
+        </w:r>
+        <w:bookmarkStart w:id="0" w:name="_GoBack"/>
+        <w:bookmarkEnd w:id="0"/>
+        <w:r>
+          <w:rPr>
+            <w:rStyle w:val="Hyperlink"/>
+            <w:rFonts w:ascii="Times New Roman" w:hAnsi="Times New Roman" w:cs="Times New Roman"/>
+            <w:noProof/>
+          </w:rPr>
+          <w:t>ính</w:t>
         </w:r>
         <w:r>
           <w:rPr>
@@ -1090,8 +1100,8 @@
           <w:color w:val="000000" w:themeColor="text1"/>
         </w:rPr>
       </w:pPr>
-      <w:bookmarkStart w:id="0" w:name="_Toc337453954"/>
-      <w:bookmarkStart w:id="1" w:name="_Toc22636299"/>
+      <w:bookmarkStart w:id="1" w:name="_Toc337453954"/>
+      <w:bookmarkStart w:id="2" w:name="_Toc22636299"/>
       <w:r>
         <w:rPr>
           <w:rFonts w:ascii="Times New Roman" w:hAnsi="Times New Roman" w:cs="Times New Roman"/>
@@ -1099,8 +1109,8 @@
         </w:rPr>
         <w:t>Các nội dung chính</w:t>
       </w:r>
-      <w:bookmarkEnd w:id="0"/>
       <w:bookmarkEnd w:id="1"/>
+      <w:bookmarkEnd w:id="2"/>
     </w:p>
     <w:p>
       <w:pPr>
@@ -1413,8 +1423,8 @@
           <w:rFonts w:ascii="Times New Roman" w:hAnsi="Times New Roman" w:cs="Times New Roman"/>
         </w:rPr>
       </w:pPr>
-      <w:bookmarkStart w:id="2" w:name="_Toc20220525"/>
-      <w:bookmarkStart w:id="3" w:name="_Toc22636300"/>
+      <w:bookmarkStart w:id="3" w:name="_Toc20220525"/>
+      <w:bookmarkStart w:id="4" w:name="_Toc22636300"/>
       <w:r>
         <w:rPr>
           <w:rFonts w:ascii="Times New Roman" w:hAnsi="Times New Roman" w:cs="Times New Roman"/>
@@ -1422,8 +1432,8 @@
         <w:lastRenderedPageBreak/>
         <w:t>Bảng đánh giá thành viên</w:t>
       </w:r>
-      <w:bookmarkEnd w:id="2"/>
       <w:bookmarkEnd w:id="3"/>
+      <w:bookmarkEnd w:id="4"/>
     </w:p>
     <w:p>
       <w:pPr>
@@ -2120,7 +2130,7 @@
           <w:rFonts w:ascii="Times New Roman" w:hAnsi="Times New Roman" w:cs="Times New Roman"/>
         </w:rPr>
       </w:pPr>
-      <w:bookmarkStart w:id="4" w:name="_Toc22636301"/>
+      <w:bookmarkStart w:id="5" w:name="_Toc22636301"/>
       <w:r>
         <w:rPr>
           <w:rFonts w:ascii="Times New Roman" w:hAnsi="Times New Roman" w:cs="Times New Roman"/>
@@ -2128,7 +2138,7 @@
         <w:lastRenderedPageBreak/>
         <w:t>Mô tả bài toán</w:t>
       </w:r>
-      <w:bookmarkEnd w:id="4"/>
+      <w:bookmarkEnd w:id="5"/>
     </w:p>
     <w:p>
       <w:pPr>
@@ -2363,7 +2373,7 @@
           <w:rFonts w:ascii="Times New Roman" w:hAnsi="Times New Roman" w:cs="Times New Roman"/>
         </w:rPr>
       </w:pPr>
-      <w:bookmarkStart w:id="5" w:name="_Toc22636302"/>
+      <w:bookmarkStart w:id="6" w:name="_Toc22636302"/>
       <w:r>
         <w:rPr>
           <w:rFonts w:ascii="Times New Roman" w:hAnsi="Times New Roman" w:cs="Times New Roman"/>
@@ -2371,7 +2381,7 @@
         <w:lastRenderedPageBreak/>
         <w:t>Tổng quan yêu cầu</w:t>
       </w:r>
-      <w:bookmarkEnd w:id="5"/>
+      <w:bookmarkEnd w:id="6"/>
     </w:p>
     <w:p>
       <w:pPr>
@@ -4747,7 +4757,7 @@
           <w:rFonts w:ascii="Times New Roman" w:hAnsi="Times New Roman" w:cs="Times New Roman"/>
         </w:rPr>
       </w:pPr>
-      <w:bookmarkStart w:id="6" w:name="_Toc22636303"/>
+      <w:bookmarkStart w:id="7" w:name="_Toc22636303"/>
       <w:r>
         <w:rPr>
           <w:rFonts w:ascii="Times New Roman" w:hAnsi="Times New Roman" w:cs="Times New Roman"/>
@@ -4767,7 +4777,7 @@
         </w:rPr>
         <w:t xml:space="preserve"> tả yêu cầu</w:t>
       </w:r>
-      <w:bookmarkEnd w:id="6"/>
+      <w:bookmarkEnd w:id="7"/>
     </w:p>
     <w:p>
       <w:pPr>
@@ -14949,8 +14959,6 @@
             </w:pPr>
           </w:p>
         </w:tc>
-        <w:bookmarkStart w:id="7" w:name="_GoBack"/>
-        <w:bookmarkEnd w:id="7"/>
       </w:tr>
       <w:tr>
         <w:trPr>
@@ -18901,6 +18909,941 @@
           <w:rFonts w:ascii="Times New Roman" w:hAnsi="Times New Roman" w:cs="Times New Roman"/>
         </w:rPr>
       </w:pPr>
+      <w:r>
+        <w:rPr>
+          <w:rFonts w:ascii="Times New Roman" w:hAnsi="Times New Roman" w:cs="Times New Roman"/>
+          <w:noProof/>
+          <w:lang w:val="en-GB" w:eastAsia="en-GB"/>
+        </w:rPr>
+        <w:drawing>
+          <wp:inline distT="0" distB="0" distL="0" distR="0" wp14:anchorId="0FE455CD" wp14:editId="58192FA3">
+            <wp:extent cx="6400800" cy="4000500"/>
+            <wp:effectExtent l="0" t="0" r="0" b="0"/>
+            <wp:docPr id="2" name="Picture 2"/>
+            <wp:cNvGraphicFramePr>
+              <a:graphicFrameLocks xmlns:a="http://schemas.openxmlformats.org/drawingml/2006/main" noChangeAspect="1"/>
+            </wp:cNvGraphicFramePr>
+            <a:graphic xmlns:a="http://schemas.openxmlformats.org/drawingml/2006/main">
+              <a:graphicData uri="http://schemas.openxmlformats.org/drawingml/2006/picture">
+                <pic:pic xmlns:pic="http://schemas.openxmlformats.org/drawingml/2006/picture">
+                  <pic:nvPicPr>
+                    <pic:cNvPr id="2" name="1.1-Trang chủ.png"/>
+                    <pic:cNvPicPr/>
+                  </pic:nvPicPr>
+                  <pic:blipFill>
+                    <a:blip r:embed="rId15">
+                      <a:extLst>
+                        <a:ext uri="{28A0092B-C50C-407E-A947-70E740481C1C}">
+                          <a14:useLocalDpi xmlns:a14="http://schemas.microsoft.com/office/drawing/2010/main" val="0"/>
+                        </a:ext>
+                      </a:extLst>
+                    </a:blip>
+                    <a:stretch>
+                      <a:fillRect/>
+                    </a:stretch>
+                  </pic:blipFill>
+                  <pic:spPr>
+                    <a:xfrm>
+                      <a:off x="0" y="0"/>
+                      <a:ext cx="6400800" cy="4000500"/>
+                    </a:xfrm>
+                    <a:prstGeom prst="rect">
+                      <a:avLst/>
+                    </a:prstGeom>
+                  </pic:spPr>
+                </pic:pic>
+              </a:graphicData>
+            </a:graphic>
+          </wp:inline>
+        </w:drawing>
+      </w:r>
+    </w:p>
+    <w:p>
+      <w:pPr>
+        <w:rPr>
+          <w:rFonts w:ascii="Times New Roman" w:hAnsi="Times New Roman" w:cs="Times New Roman"/>
+        </w:rPr>
+      </w:pPr>
+      <w:r>
+        <w:rPr>
+          <w:rFonts w:ascii="Times New Roman" w:hAnsi="Times New Roman" w:cs="Times New Roman"/>
+          <w:noProof/>
+          <w:lang w:val="en-GB" w:eastAsia="en-GB"/>
+        </w:rPr>
+        <w:lastRenderedPageBreak/>
+        <w:drawing>
+          <wp:inline distT="0" distB="0" distL="0" distR="0" wp14:anchorId="2C6ED353" wp14:editId="632B5B2E">
+            <wp:extent cx="6400800" cy="4000500"/>
+            <wp:effectExtent l="0" t="0" r="0" b="0"/>
+            <wp:docPr id="4" name="Picture 4"/>
+            <wp:cNvGraphicFramePr>
+              <a:graphicFrameLocks xmlns:a="http://schemas.openxmlformats.org/drawingml/2006/main" noChangeAspect="1"/>
+            </wp:cNvGraphicFramePr>
+            <a:graphic xmlns:a="http://schemas.openxmlformats.org/drawingml/2006/main">
+              <a:graphicData uri="http://schemas.openxmlformats.org/drawingml/2006/picture">
+                <pic:pic xmlns:pic="http://schemas.openxmlformats.org/drawingml/2006/picture">
+                  <pic:nvPicPr>
+                    <pic:cNvPr id="4" name="2.1-Tìm kiếm trên trang chủ.png"/>
+                    <pic:cNvPicPr/>
+                  </pic:nvPicPr>
+                  <pic:blipFill>
+                    <a:blip r:embed="rId16">
+                      <a:extLst>
+                        <a:ext uri="{28A0092B-C50C-407E-A947-70E740481C1C}">
+                          <a14:useLocalDpi xmlns:a14="http://schemas.microsoft.com/office/drawing/2010/main" val="0"/>
+                        </a:ext>
+                      </a:extLst>
+                    </a:blip>
+                    <a:stretch>
+                      <a:fillRect/>
+                    </a:stretch>
+                  </pic:blipFill>
+                  <pic:spPr>
+                    <a:xfrm>
+                      <a:off x="0" y="0"/>
+                      <a:ext cx="6400800" cy="4000500"/>
+                    </a:xfrm>
+                    <a:prstGeom prst="rect">
+                      <a:avLst/>
+                    </a:prstGeom>
+                  </pic:spPr>
+                </pic:pic>
+              </a:graphicData>
+            </a:graphic>
+          </wp:inline>
+        </w:drawing>
+      </w:r>
+      <w:r>
+        <w:rPr>
+          <w:rFonts w:ascii="Times New Roman" w:hAnsi="Times New Roman" w:cs="Times New Roman"/>
+          <w:noProof/>
+          <w:lang w:val="en-GB" w:eastAsia="en-GB"/>
+        </w:rPr>
+        <w:drawing>
+          <wp:inline distT="0" distB="0" distL="0" distR="0" wp14:anchorId="3B4765F2" wp14:editId="1155E7A1">
+            <wp:extent cx="6400800" cy="4000500"/>
+            <wp:effectExtent l="0" t="0" r="0" b="0"/>
+            <wp:docPr id="5" name="Picture 5"/>
+            <wp:cNvGraphicFramePr>
+              <a:graphicFrameLocks xmlns:a="http://schemas.openxmlformats.org/drawingml/2006/main" noChangeAspect="1"/>
+            </wp:cNvGraphicFramePr>
+            <a:graphic xmlns:a="http://schemas.openxmlformats.org/drawingml/2006/main">
+              <a:graphicData uri="http://schemas.openxmlformats.org/drawingml/2006/picture">
+                <pic:pic xmlns:pic="http://schemas.openxmlformats.org/drawingml/2006/picture">
+                  <pic:nvPicPr>
+                    <pic:cNvPr id="5" name="3.1-Chi tiết hội nghị-chưa đăng ký.png"/>
+                    <pic:cNvPicPr/>
+                  </pic:nvPicPr>
+                  <pic:blipFill>
+                    <a:blip r:embed="rId17">
+                      <a:extLst>
+                        <a:ext uri="{28A0092B-C50C-407E-A947-70E740481C1C}">
+                          <a14:useLocalDpi xmlns:a14="http://schemas.microsoft.com/office/drawing/2010/main" val="0"/>
+                        </a:ext>
+                      </a:extLst>
+                    </a:blip>
+                    <a:stretch>
+                      <a:fillRect/>
+                    </a:stretch>
+                  </pic:blipFill>
+                  <pic:spPr>
+                    <a:xfrm>
+                      <a:off x="0" y="0"/>
+                      <a:ext cx="6400800" cy="4000500"/>
+                    </a:xfrm>
+                    <a:prstGeom prst="rect">
+                      <a:avLst/>
+                    </a:prstGeom>
+                  </pic:spPr>
+                </pic:pic>
+              </a:graphicData>
+            </a:graphic>
+          </wp:inline>
+        </w:drawing>
+      </w:r>
+      <w:r>
+        <w:rPr>
+          <w:rFonts w:ascii="Times New Roman" w:hAnsi="Times New Roman" w:cs="Times New Roman"/>
+          <w:noProof/>
+          <w:lang w:val="en-GB" w:eastAsia="en-GB"/>
+        </w:rPr>
+        <w:lastRenderedPageBreak/>
+        <w:drawing>
+          <wp:inline distT="0" distB="0" distL="0" distR="0" wp14:anchorId="4C16225D" wp14:editId="27A3D5E5">
+            <wp:extent cx="6400800" cy="4000500"/>
+            <wp:effectExtent l="0" t="0" r="0" b="0"/>
+            <wp:docPr id="6" name="Picture 6"/>
+            <wp:cNvGraphicFramePr>
+              <a:graphicFrameLocks xmlns:a="http://schemas.openxmlformats.org/drawingml/2006/main" noChangeAspect="1"/>
+            </wp:cNvGraphicFramePr>
+            <a:graphic xmlns:a="http://schemas.openxmlformats.org/drawingml/2006/main">
+              <a:graphicData uri="http://schemas.openxmlformats.org/drawingml/2006/picture">
+                <pic:pic xmlns:pic="http://schemas.openxmlformats.org/drawingml/2006/picture">
+                  <pic:nvPicPr>
+                    <pic:cNvPr id="6" name="4.1-Chi tiết hội nghị-đã đăng ký.png"/>
+                    <pic:cNvPicPr/>
+                  </pic:nvPicPr>
+                  <pic:blipFill>
+                    <a:blip r:embed="rId18">
+                      <a:extLst>
+                        <a:ext uri="{28A0092B-C50C-407E-A947-70E740481C1C}">
+                          <a14:useLocalDpi xmlns:a14="http://schemas.microsoft.com/office/drawing/2010/main" val="0"/>
+                        </a:ext>
+                      </a:extLst>
+                    </a:blip>
+                    <a:stretch>
+                      <a:fillRect/>
+                    </a:stretch>
+                  </pic:blipFill>
+                  <pic:spPr>
+                    <a:xfrm>
+                      <a:off x="0" y="0"/>
+                      <a:ext cx="6400800" cy="4000500"/>
+                    </a:xfrm>
+                    <a:prstGeom prst="rect">
+                      <a:avLst/>
+                    </a:prstGeom>
+                  </pic:spPr>
+                </pic:pic>
+              </a:graphicData>
+            </a:graphic>
+          </wp:inline>
+        </w:drawing>
+      </w:r>
+      <w:r>
+        <w:rPr>
+          <w:rFonts w:ascii="Times New Roman" w:hAnsi="Times New Roman" w:cs="Times New Roman"/>
+          <w:noProof/>
+          <w:lang w:val="en-GB" w:eastAsia="en-GB"/>
+        </w:rPr>
+        <w:drawing>
+          <wp:inline distT="0" distB="0" distL="0" distR="0" wp14:anchorId="04243226" wp14:editId="535173D4">
+            <wp:extent cx="6400800" cy="4000500"/>
+            <wp:effectExtent l="0" t="0" r="0" b="0"/>
+            <wp:docPr id="7" name="Picture 7"/>
+            <wp:cNvGraphicFramePr>
+              <a:graphicFrameLocks xmlns:a="http://schemas.openxmlformats.org/drawingml/2006/main" noChangeAspect="1"/>
+            </wp:cNvGraphicFramePr>
+            <a:graphic xmlns:a="http://schemas.openxmlformats.org/drawingml/2006/main">
+              <a:graphicData uri="http://schemas.openxmlformats.org/drawingml/2006/picture">
+                <pic:pic xmlns:pic="http://schemas.openxmlformats.org/drawingml/2006/picture">
+                  <pic:nvPicPr>
+                    <pic:cNvPr id="7" name="5.1-Hội nghị đã đăng ký.png"/>
+                    <pic:cNvPicPr/>
+                  </pic:nvPicPr>
+                  <pic:blipFill>
+                    <a:blip r:embed="rId19">
+                      <a:extLst>
+                        <a:ext uri="{28A0092B-C50C-407E-A947-70E740481C1C}">
+                          <a14:useLocalDpi xmlns:a14="http://schemas.microsoft.com/office/drawing/2010/main" val="0"/>
+                        </a:ext>
+                      </a:extLst>
+                    </a:blip>
+                    <a:stretch>
+                      <a:fillRect/>
+                    </a:stretch>
+                  </pic:blipFill>
+                  <pic:spPr>
+                    <a:xfrm>
+                      <a:off x="0" y="0"/>
+                      <a:ext cx="6400800" cy="4000500"/>
+                    </a:xfrm>
+                    <a:prstGeom prst="rect">
+                      <a:avLst/>
+                    </a:prstGeom>
+                  </pic:spPr>
+                </pic:pic>
+              </a:graphicData>
+            </a:graphic>
+          </wp:inline>
+        </w:drawing>
+      </w:r>
+      <w:r>
+        <w:rPr>
+          <w:rFonts w:ascii="Times New Roman" w:hAnsi="Times New Roman" w:cs="Times New Roman"/>
+          <w:noProof/>
+          <w:lang w:val="en-GB" w:eastAsia="en-GB"/>
+        </w:rPr>
+        <w:lastRenderedPageBreak/>
+        <w:drawing>
+          <wp:inline distT="0" distB="0" distL="0" distR="0" wp14:anchorId="58A8730C" wp14:editId="76D56A59">
+            <wp:extent cx="6400800" cy="4000500"/>
+            <wp:effectExtent l="0" t="0" r="0" b="0"/>
+            <wp:docPr id="8" name="Picture 8"/>
+            <wp:cNvGraphicFramePr>
+              <a:graphicFrameLocks xmlns:a="http://schemas.openxmlformats.org/drawingml/2006/main" noChangeAspect="1"/>
+            </wp:cNvGraphicFramePr>
+            <a:graphic xmlns:a="http://schemas.openxmlformats.org/drawingml/2006/main">
+              <a:graphicData uri="http://schemas.openxmlformats.org/drawingml/2006/picture">
+                <pic:pic xmlns:pic="http://schemas.openxmlformats.org/drawingml/2006/picture">
+                  <pic:nvPicPr>
+                    <pic:cNvPr id="8" name="6.1-Hội nghị đã đăng ký- tìm kiếm.png"/>
+                    <pic:cNvPicPr/>
+                  </pic:nvPicPr>
+                  <pic:blipFill>
+                    <a:blip r:embed="rId20">
+                      <a:extLst>
+                        <a:ext uri="{28A0092B-C50C-407E-A947-70E740481C1C}">
+                          <a14:useLocalDpi xmlns:a14="http://schemas.microsoft.com/office/drawing/2010/main" val="0"/>
+                        </a:ext>
+                      </a:extLst>
+                    </a:blip>
+                    <a:stretch>
+                      <a:fillRect/>
+                    </a:stretch>
+                  </pic:blipFill>
+                  <pic:spPr>
+                    <a:xfrm>
+                      <a:off x="0" y="0"/>
+                      <a:ext cx="6400800" cy="4000500"/>
+                    </a:xfrm>
+                    <a:prstGeom prst="rect">
+                      <a:avLst/>
+                    </a:prstGeom>
+                  </pic:spPr>
+                </pic:pic>
+              </a:graphicData>
+            </a:graphic>
+          </wp:inline>
+        </w:drawing>
+      </w:r>
+      <w:r>
+        <w:rPr>
+          <w:rFonts w:ascii="Times New Roman" w:hAnsi="Times New Roman" w:cs="Times New Roman"/>
+          <w:noProof/>
+          <w:lang w:val="en-GB" w:eastAsia="en-GB"/>
+        </w:rPr>
+        <w:drawing>
+          <wp:inline distT="0" distB="0" distL="0" distR="0" wp14:anchorId="35DAF8A2" wp14:editId="745DCC78">
+            <wp:extent cx="6400800" cy="4000500"/>
+            <wp:effectExtent l="0" t="0" r="0" b="0"/>
+            <wp:docPr id="9" name="Picture 9"/>
+            <wp:cNvGraphicFramePr>
+              <a:graphicFrameLocks xmlns:a="http://schemas.openxmlformats.org/drawingml/2006/main" noChangeAspect="1"/>
+            </wp:cNvGraphicFramePr>
+            <a:graphic xmlns:a="http://schemas.openxmlformats.org/drawingml/2006/main">
+              <a:graphicData uri="http://schemas.openxmlformats.org/drawingml/2006/picture">
+                <pic:pic xmlns:pic="http://schemas.openxmlformats.org/drawingml/2006/picture">
+                  <pic:nvPicPr>
+                    <pic:cNvPr id="9" name="7.1-Quản lý hội nghị.png"/>
+                    <pic:cNvPicPr/>
+                  </pic:nvPicPr>
+                  <pic:blipFill>
+                    <a:blip r:embed="rId21">
+                      <a:extLst>
+                        <a:ext uri="{28A0092B-C50C-407E-A947-70E740481C1C}">
+                          <a14:useLocalDpi xmlns:a14="http://schemas.microsoft.com/office/drawing/2010/main" val="0"/>
+                        </a:ext>
+                      </a:extLst>
+                    </a:blip>
+                    <a:stretch>
+                      <a:fillRect/>
+                    </a:stretch>
+                  </pic:blipFill>
+                  <pic:spPr>
+                    <a:xfrm>
+                      <a:off x="0" y="0"/>
+                      <a:ext cx="6400800" cy="4000500"/>
+                    </a:xfrm>
+                    <a:prstGeom prst="rect">
+                      <a:avLst/>
+                    </a:prstGeom>
+                  </pic:spPr>
+                </pic:pic>
+              </a:graphicData>
+            </a:graphic>
+          </wp:inline>
+        </w:drawing>
+      </w:r>
+      <w:r>
+        <w:rPr>
+          <w:rFonts w:ascii="Times New Roman" w:hAnsi="Times New Roman" w:cs="Times New Roman"/>
+          <w:noProof/>
+          <w:lang w:val="en-GB" w:eastAsia="en-GB"/>
+        </w:rPr>
+        <w:lastRenderedPageBreak/>
+        <w:drawing>
+          <wp:inline distT="0" distB="0" distL="0" distR="0" wp14:anchorId="0A3607E1" wp14:editId="4D7A066A">
+            <wp:extent cx="6400800" cy="4000500"/>
+            <wp:effectExtent l="0" t="0" r="0" b="0"/>
+            <wp:docPr id="10" name="Picture 10"/>
+            <wp:cNvGraphicFramePr>
+              <a:graphicFrameLocks xmlns:a="http://schemas.openxmlformats.org/drawingml/2006/main" noChangeAspect="1"/>
+            </wp:cNvGraphicFramePr>
+            <a:graphic xmlns:a="http://schemas.openxmlformats.org/drawingml/2006/main">
+              <a:graphicData uri="http://schemas.openxmlformats.org/drawingml/2006/picture">
+                <pic:pic xmlns:pic="http://schemas.openxmlformats.org/drawingml/2006/picture">
+                  <pic:nvPicPr>
+                    <pic:cNvPr id="10" name="8.1-Quản lý hội nghị-tìm kiếm.png"/>
+                    <pic:cNvPicPr/>
+                  </pic:nvPicPr>
+                  <pic:blipFill>
+                    <a:blip r:embed="rId22">
+                      <a:extLst>
+                        <a:ext uri="{28A0092B-C50C-407E-A947-70E740481C1C}">
+                          <a14:useLocalDpi xmlns:a14="http://schemas.microsoft.com/office/drawing/2010/main" val="0"/>
+                        </a:ext>
+                      </a:extLst>
+                    </a:blip>
+                    <a:stretch>
+                      <a:fillRect/>
+                    </a:stretch>
+                  </pic:blipFill>
+                  <pic:spPr>
+                    <a:xfrm>
+                      <a:off x="0" y="0"/>
+                      <a:ext cx="6400800" cy="4000500"/>
+                    </a:xfrm>
+                    <a:prstGeom prst="rect">
+                      <a:avLst/>
+                    </a:prstGeom>
+                  </pic:spPr>
+                </pic:pic>
+              </a:graphicData>
+            </a:graphic>
+          </wp:inline>
+        </w:drawing>
+      </w:r>
+      <w:r>
+        <w:rPr>
+          <w:rFonts w:ascii="Times New Roman" w:hAnsi="Times New Roman" w:cs="Times New Roman"/>
+          <w:noProof/>
+          <w:lang w:val="en-GB" w:eastAsia="en-GB"/>
+        </w:rPr>
+        <w:drawing>
+          <wp:inline distT="0" distB="0" distL="0" distR="0" wp14:anchorId="66F8DABF" wp14:editId="5D54DCDC">
+            <wp:extent cx="6400800" cy="4000500"/>
+            <wp:effectExtent l="0" t="0" r="0" b="0"/>
+            <wp:docPr id="11" name="Picture 11"/>
+            <wp:cNvGraphicFramePr>
+              <a:graphicFrameLocks xmlns:a="http://schemas.openxmlformats.org/drawingml/2006/main" noChangeAspect="1"/>
+            </wp:cNvGraphicFramePr>
+            <a:graphic xmlns:a="http://schemas.openxmlformats.org/drawingml/2006/main">
+              <a:graphicData uri="http://schemas.openxmlformats.org/drawingml/2006/picture">
+                <pic:pic xmlns:pic="http://schemas.openxmlformats.org/drawingml/2006/picture">
+                  <pic:nvPicPr>
+                    <pic:cNvPr id="11" name="9.1-Thêm hội nghị.png"/>
+                    <pic:cNvPicPr/>
+                  </pic:nvPicPr>
+                  <pic:blipFill>
+                    <a:blip r:embed="rId23">
+                      <a:extLst>
+                        <a:ext uri="{28A0092B-C50C-407E-A947-70E740481C1C}">
+                          <a14:useLocalDpi xmlns:a14="http://schemas.microsoft.com/office/drawing/2010/main" val="0"/>
+                        </a:ext>
+                      </a:extLst>
+                    </a:blip>
+                    <a:stretch>
+                      <a:fillRect/>
+                    </a:stretch>
+                  </pic:blipFill>
+                  <pic:spPr>
+                    <a:xfrm>
+                      <a:off x="0" y="0"/>
+                      <a:ext cx="6400800" cy="4000500"/>
+                    </a:xfrm>
+                    <a:prstGeom prst="rect">
+                      <a:avLst/>
+                    </a:prstGeom>
+                  </pic:spPr>
+                </pic:pic>
+              </a:graphicData>
+            </a:graphic>
+          </wp:inline>
+        </w:drawing>
+      </w:r>
+    </w:p>
+    <w:p>
+      <w:pPr>
+        <w:rPr>
+          <w:rFonts w:ascii="Times New Roman" w:hAnsi="Times New Roman" w:cs="Times New Roman"/>
+        </w:rPr>
+      </w:pPr>
+      <w:r>
+        <w:rPr>
+          <w:rFonts w:ascii="Times New Roman" w:hAnsi="Times New Roman" w:cs="Times New Roman"/>
+          <w:noProof/>
+          <w:lang w:val="en-GB" w:eastAsia="en-GB"/>
+        </w:rPr>
+        <w:lastRenderedPageBreak/>
+        <w:drawing>
+          <wp:inline distT="0" distB="0" distL="0" distR="0" wp14:anchorId="256647F1" wp14:editId="23608F40">
+            <wp:extent cx="6400800" cy="4000500"/>
+            <wp:effectExtent l="0" t="0" r="0" b="0"/>
+            <wp:docPr id="12" name="Picture 12"/>
+            <wp:cNvGraphicFramePr>
+              <a:graphicFrameLocks xmlns:a="http://schemas.openxmlformats.org/drawingml/2006/main" noChangeAspect="1"/>
+            </wp:cNvGraphicFramePr>
+            <a:graphic xmlns:a="http://schemas.openxmlformats.org/drawingml/2006/main">
+              <a:graphicData uri="http://schemas.openxmlformats.org/drawingml/2006/picture">
+                <pic:pic xmlns:pic="http://schemas.openxmlformats.org/drawingml/2006/picture">
+                  <pic:nvPicPr>
+                    <pic:cNvPr id="12" name="10.1-Chỉnh sửa hội nghị.png"/>
+                    <pic:cNvPicPr/>
+                  </pic:nvPicPr>
+                  <pic:blipFill>
+                    <a:blip r:embed="rId24">
+                      <a:extLst>
+                        <a:ext uri="{28A0092B-C50C-407E-A947-70E740481C1C}">
+                          <a14:useLocalDpi xmlns:a14="http://schemas.microsoft.com/office/drawing/2010/main" val="0"/>
+                        </a:ext>
+                      </a:extLst>
+                    </a:blip>
+                    <a:stretch>
+                      <a:fillRect/>
+                    </a:stretch>
+                  </pic:blipFill>
+                  <pic:spPr>
+                    <a:xfrm>
+                      <a:off x="0" y="0"/>
+                      <a:ext cx="6400800" cy="4000500"/>
+                    </a:xfrm>
+                    <a:prstGeom prst="rect">
+                      <a:avLst/>
+                    </a:prstGeom>
+                  </pic:spPr>
+                </pic:pic>
+              </a:graphicData>
+            </a:graphic>
+          </wp:inline>
+        </w:drawing>
+      </w:r>
+      <w:r>
+        <w:rPr>
+          <w:rFonts w:ascii="Times New Roman" w:hAnsi="Times New Roman" w:cs="Times New Roman"/>
+          <w:noProof/>
+          <w:lang w:val="en-GB" w:eastAsia="en-GB"/>
+        </w:rPr>
+        <w:drawing>
+          <wp:inline distT="0" distB="0" distL="0" distR="0" wp14:anchorId="3B933431" wp14:editId="4A645DB8">
+            <wp:extent cx="6400800" cy="4000500"/>
+            <wp:effectExtent l="0" t="0" r="0" b="0"/>
+            <wp:docPr id="13" name="Picture 13"/>
+            <wp:cNvGraphicFramePr>
+              <a:graphicFrameLocks xmlns:a="http://schemas.openxmlformats.org/drawingml/2006/main" noChangeAspect="1"/>
+            </wp:cNvGraphicFramePr>
+            <a:graphic xmlns:a="http://schemas.openxmlformats.org/drawingml/2006/main">
+              <a:graphicData uri="http://schemas.openxmlformats.org/drawingml/2006/picture">
+                <pic:pic xmlns:pic="http://schemas.openxmlformats.org/drawingml/2006/picture">
+                  <pic:nvPicPr>
+                    <pic:cNvPr id="13" name="11.1-Cấp quyền.png"/>
+                    <pic:cNvPicPr/>
+                  </pic:nvPicPr>
+                  <pic:blipFill>
+                    <a:blip r:embed="rId25">
+                      <a:extLst>
+                        <a:ext uri="{28A0092B-C50C-407E-A947-70E740481C1C}">
+                          <a14:useLocalDpi xmlns:a14="http://schemas.microsoft.com/office/drawing/2010/main" val="0"/>
+                        </a:ext>
+                      </a:extLst>
+                    </a:blip>
+                    <a:stretch>
+                      <a:fillRect/>
+                    </a:stretch>
+                  </pic:blipFill>
+                  <pic:spPr>
+                    <a:xfrm>
+                      <a:off x="0" y="0"/>
+                      <a:ext cx="6400800" cy="4000500"/>
+                    </a:xfrm>
+                    <a:prstGeom prst="rect">
+                      <a:avLst/>
+                    </a:prstGeom>
+                  </pic:spPr>
+                </pic:pic>
+              </a:graphicData>
+            </a:graphic>
+          </wp:inline>
+        </w:drawing>
+      </w:r>
+      <w:r>
+        <w:rPr>
+          <w:rFonts w:ascii="Times New Roman" w:hAnsi="Times New Roman" w:cs="Times New Roman"/>
+          <w:noProof/>
+          <w:lang w:val="en-GB" w:eastAsia="en-GB"/>
+        </w:rPr>
+        <w:lastRenderedPageBreak/>
+        <w:drawing>
+          <wp:inline distT="0" distB="0" distL="0" distR="0" wp14:anchorId="43ACF323" wp14:editId="076C4306">
+            <wp:extent cx="6400800" cy="4000500"/>
+            <wp:effectExtent l="0" t="0" r="0" b="0"/>
+            <wp:docPr id="14" name="Picture 14"/>
+            <wp:cNvGraphicFramePr>
+              <a:graphicFrameLocks xmlns:a="http://schemas.openxmlformats.org/drawingml/2006/main" noChangeAspect="1"/>
+            </wp:cNvGraphicFramePr>
+            <a:graphic xmlns:a="http://schemas.openxmlformats.org/drawingml/2006/main">
+              <a:graphicData uri="http://schemas.openxmlformats.org/drawingml/2006/picture">
+                <pic:pic xmlns:pic="http://schemas.openxmlformats.org/drawingml/2006/picture">
+                  <pic:nvPicPr>
+                    <pic:cNvPr id="14" name="12.1-Danh sách admin tìm kiếm.png"/>
+                    <pic:cNvPicPr/>
+                  </pic:nvPicPr>
+                  <pic:blipFill>
+                    <a:blip r:embed="rId26">
+                      <a:extLst>
+                        <a:ext uri="{28A0092B-C50C-407E-A947-70E740481C1C}">
+                          <a14:useLocalDpi xmlns:a14="http://schemas.microsoft.com/office/drawing/2010/main" val="0"/>
+                        </a:ext>
+                      </a:extLst>
+                    </a:blip>
+                    <a:stretch>
+                      <a:fillRect/>
+                    </a:stretch>
+                  </pic:blipFill>
+                  <pic:spPr>
+                    <a:xfrm>
+                      <a:off x="0" y="0"/>
+                      <a:ext cx="6400800" cy="4000500"/>
+                    </a:xfrm>
+                    <a:prstGeom prst="rect">
+                      <a:avLst/>
+                    </a:prstGeom>
+                  </pic:spPr>
+                </pic:pic>
+              </a:graphicData>
+            </a:graphic>
+          </wp:inline>
+        </w:drawing>
+      </w:r>
+      <w:r>
+        <w:rPr>
+          <w:rFonts w:ascii="Times New Roman" w:hAnsi="Times New Roman" w:cs="Times New Roman"/>
+          <w:noProof/>
+          <w:lang w:val="en-GB" w:eastAsia="en-GB"/>
+        </w:rPr>
+        <w:drawing>
+          <wp:inline distT="0" distB="0" distL="0" distR="0" wp14:anchorId="5B537F05" wp14:editId="5F53F539">
+            <wp:extent cx="6400800" cy="4000500"/>
+            <wp:effectExtent l="0" t="0" r="0" b="0"/>
+            <wp:docPr id="15" name="Picture 15"/>
+            <wp:cNvGraphicFramePr>
+              <a:graphicFrameLocks xmlns:a="http://schemas.openxmlformats.org/drawingml/2006/main" noChangeAspect="1"/>
+            </wp:cNvGraphicFramePr>
+            <a:graphic xmlns:a="http://schemas.openxmlformats.org/drawingml/2006/main">
+              <a:graphicData uri="http://schemas.openxmlformats.org/drawingml/2006/picture">
+                <pic:pic xmlns:pic="http://schemas.openxmlformats.org/drawingml/2006/picture">
+                  <pic:nvPicPr>
+                    <pic:cNvPr id="15" name="13.1-Danh sách đăng ký.png"/>
+                    <pic:cNvPicPr/>
+                  </pic:nvPicPr>
+                  <pic:blipFill>
+                    <a:blip r:embed="rId27">
+                      <a:extLst>
+                        <a:ext uri="{28A0092B-C50C-407E-A947-70E740481C1C}">
+                          <a14:useLocalDpi xmlns:a14="http://schemas.microsoft.com/office/drawing/2010/main" val="0"/>
+                        </a:ext>
+                      </a:extLst>
+                    </a:blip>
+                    <a:stretch>
+                      <a:fillRect/>
+                    </a:stretch>
+                  </pic:blipFill>
+                  <pic:spPr>
+                    <a:xfrm>
+                      <a:off x="0" y="0"/>
+                      <a:ext cx="6400800" cy="4000500"/>
+                    </a:xfrm>
+                    <a:prstGeom prst="rect">
+                      <a:avLst/>
+                    </a:prstGeom>
+                  </pic:spPr>
+                </pic:pic>
+              </a:graphicData>
+            </a:graphic>
+          </wp:inline>
+        </w:drawing>
+      </w:r>
+      <w:r>
+        <w:rPr>
+          <w:rFonts w:ascii="Times New Roman" w:hAnsi="Times New Roman" w:cs="Times New Roman"/>
+          <w:noProof/>
+          <w:lang w:val="en-GB" w:eastAsia="en-GB"/>
+        </w:rPr>
+        <w:lastRenderedPageBreak/>
+        <w:drawing>
+          <wp:inline distT="0" distB="0" distL="0" distR="0" wp14:anchorId="00A1C612" wp14:editId="32F386D1">
+            <wp:extent cx="6400800" cy="4000500"/>
+            <wp:effectExtent l="0" t="0" r="0" b="0"/>
+            <wp:docPr id="16" name="Picture 16"/>
+            <wp:cNvGraphicFramePr>
+              <a:graphicFrameLocks xmlns:a="http://schemas.openxmlformats.org/drawingml/2006/main" noChangeAspect="1"/>
+            </wp:cNvGraphicFramePr>
+            <a:graphic xmlns:a="http://schemas.openxmlformats.org/drawingml/2006/main">
+              <a:graphicData uri="http://schemas.openxmlformats.org/drawingml/2006/picture">
+                <pic:pic xmlns:pic="http://schemas.openxmlformats.org/drawingml/2006/picture">
+                  <pic:nvPicPr>
+                    <pic:cNvPr id="16" name="14.1-Danh sách user tìm kiếm.png"/>
+                    <pic:cNvPicPr/>
+                  </pic:nvPicPr>
+                  <pic:blipFill>
+                    <a:blip r:embed="rId28">
+                      <a:extLst>
+                        <a:ext uri="{28A0092B-C50C-407E-A947-70E740481C1C}">
+                          <a14:useLocalDpi xmlns:a14="http://schemas.microsoft.com/office/drawing/2010/main" val="0"/>
+                        </a:ext>
+                      </a:extLst>
+                    </a:blip>
+                    <a:stretch>
+                      <a:fillRect/>
+                    </a:stretch>
+                  </pic:blipFill>
+                  <pic:spPr>
+                    <a:xfrm>
+                      <a:off x="0" y="0"/>
+                      <a:ext cx="6400800" cy="4000500"/>
+                    </a:xfrm>
+                    <a:prstGeom prst="rect">
+                      <a:avLst/>
+                    </a:prstGeom>
+                  </pic:spPr>
+                </pic:pic>
+              </a:graphicData>
+            </a:graphic>
+          </wp:inline>
+        </w:drawing>
+      </w:r>
+      <w:r>
+        <w:rPr>
+          <w:rFonts w:ascii="Times New Roman" w:hAnsi="Times New Roman" w:cs="Times New Roman"/>
+          <w:noProof/>
+          <w:lang w:val="en-GB" w:eastAsia="en-GB"/>
+        </w:rPr>
+        <w:drawing>
+          <wp:inline distT="0" distB="0" distL="0" distR="0" wp14:anchorId="64EF12EC" wp14:editId="4387C41C">
+            <wp:extent cx="6400800" cy="4000500"/>
+            <wp:effectExtent l="0" t="0" r="0" b="0"/>
+            <wp:docPr id="17" name="Picture 17"/>
+            <wp:cNvGraphicFramePr>
+              <a:graphicFrameLocks xmlns:a="http://schemas.openxmlformats.org/drawingml/2006/main" noChangeAspect="1"/>
+            </wp:cNvGraphicFramePr>
+            <a:graphic xmlns:a="http://schemas.openxmlformats.org/drawingml/2006/main">
+              <a:graphicData uri="http://schemas.openxmlformats.org/drawingml/2006/picture">
+                <pic:pic xmlns:pic="http://schemas.openxmlformats.org/drawingml/2006/picture">
+                  <pic:nvPicPr>
+                    <pic:cNvPr id="17" name="15.1-Đăng nhập.png"/>
+                    <pic:cNvPicPr/>
+                  </pic:nvPicPr>
+                  <pic:blipFill>
+                    <a:blip r:embed="rId29">
+                      <a:extLst>
+                        <a:ext uri="{28A0092B-C50C-407E-A947-70E740481C1C}">
+                          <a14:useLocalDpi xmlns:a14="http://schemas.microsoft.com/office/drawing/2010/main" val="0"/>
+                        </a:ext>
+                      </a:extLst>
+                    </a:blip>
+                    <a:stretch>
+                      <a:fillRect/>
+                    </a:stretch>
+                  </pic:blipFill>
+                  <pic:spPr>
+                    <a:xfrm>
+                      <a:off x="0" y="0"/>
+                      <a:ext cx="6400800" cy="4000500"/>
+                    </a:xfrm>
+                    <a:prstGeom prst="rect">
+                      <a:avLst/>
+                    </a:prstGeom>
+                  </pic:spPr>
+                </pic:pic>
+              </a:graphicData>
+            </a:graphic>
+          </wp:inline>
+        </w:drawing>
+      </w:r>
+      <w:r>
+        <w:rPr>
+          <w:rFonts w:ascii="Times New Roman" w:hAnsi="Times New Roman" w:cs="Times New Roman"/>
+          <w:noProof/>
+          <w:lang w:val="en-GB" w:eastAsia="en-GB"/>
+        </w:rPr>
+        <w:lastRenderedPageBreak/>
+        <w:drawing>
+          <wp:inline distT="0" distB="0" distL="0" distR="0" wp14:anchorId="27E0F24E" wp14:editId="4A7B4B40">
+            <wp:extent cx="6400800" cy="4000500"/>
+            <wp:effectExtent l="0" t="0" r="0" b="0"/>
+            <wp:docPr id="18" name="Picture 18"/>
+            <wp:cNvGraphicFramePr>
+              <a:graphicFrameLocks xmlns:a="http://schemas.openxmlformats.org/drawingml/2006/main" noChangeAspect="1"/>
+            </wp:cNvGraphicFramePr>
+            <a:graphic xmlns:a="http://schemas.openxmlformats.org/drawingml/2006/main">
+              <a:graphicData uri="http://schemas.openxmlformats.org/drawingml/2006/picture">
+                <pic:pic xmlns:pic="http://schemas.openxmlformats.org/drawingml/2006/picture">
+                  <pic:nvPicPr>
+                    <pic:cNvPr id="18" name="16.1-Đăng ký.png"/>
+                    <pic:cNvPicPr/>
+                  </pic:nvPicPr>
+                  <pic:blipFill>
+                    <a:blip r:embed="rId30">
+                      <a:extLst>
+                        <a:ext uri="{28A0092B-C50C-407E-A947-70E740481C1C}">
+                          <a14:useLocalDpi xmlns:a14="http://schemas.microsoft.com/office/drawing/2010/main" val="0"/>
+                        </a:ext>
+                      </a:extLst>
+                    </a:blip>
+                    <a:stretch>
+                      <a:fillRect/>
+                    </a:stretch>
+                  </pic:blipFill>
+                  <pic:spPr>
+                    <a:xfrm>
+                      <a:off x="0" y="0"/>
+                      <a:ext cx="6400800" cy="4000500"/>
+                    </a:xfrm>
+                    <a:prstGeom prst="rect">
+                      <a:avLst/>
+                    </a:prstGeom>
+                  </pic:spPr>
+                </pic:pic>
+              </a:graphicData>
+            </a:graphic>
+          </wp:inline>
+        </w:drawing>
+      </w:r>
+      <w:r>
+        <w:rPr>
+          <w:rFonts w:ascii="Times New Roman" w:hAnsi="Times New Roman" w:cs="Times New Roman"/>
+          <w:noProof/>
+          <w:lang w:val="en-GB" w:eastAsia="en-GB"/>
+        </w:rPr>
+        <w:drawing>
+          <wp:inline distT="0" distB="0" distL="0" distR="0" wp14:anchorId="4B174BED" wp14:editId="7702B15C">
+            <wp:extent cx="6400800" cy="4000500"/>
+            <wp:effectExtent l="0" t="0" r="0" b="0"/>
+            <wp:docPr id="19" name="Picture 19"/>
+            <wp:cNvGraphicFramePr>
+              <a:graphicFrameLocks xmlns:a="http://schemas.openxmlformats.org/drawingml/2006/main" noChangeAspect="1"/>
+            </wp:cNvGraphicFramePr>
+            <a:graphic xmlns:a="http://schemas.openxmlformats.org/drawingml/2006/main">
+              <a:graphicData uri="http://schemas.openxmlformats.org/drawingml/2006/picture">
+                <pic:pic xmlns:pic="http://schemas.openxmlformats.org/drawingml/2006/picture">
+                  <pic:nvPicPr>
+                    <pic:cNvPr id="19" name="17.1-Tài khoản.png"/>
+                    <pic:cNvPicPr/>
+                  </pic:nvPicPr>
+                  <pic:blipFill>
+                    <a:blip r:embed="rId31">
+                      <a:extLst>
+                        <a:ext uri="{28A0092B-C50C-407E-A947-70E740481C1C}">
+                          <a14:useLocalDpi xmlns:a14="http://schemas.microsoft.com/office/drawing/2010/main" val="0"/>
+                        </a:ext>
+                      </a:extLst>
+                    </a:blip>
+                    <a:stretch>
+                      <a:fillRect/>
+                    </a:stretch>
+                  </pic:blipFill>
+                  <pic:spPr>
+                    <a:xfrm>
+                      <a:off x="0" y="0"/>
+                      <a:ext cx="6400800" cy="4000500"/>
+                    </a:xfrm>
+                    <a:prstGeom prst="rect">
+                      <a:avLst/>
+                    </a:prstGeom>
+                  </pic:spPr>
+                </pic:pic>
+              </a:graphicData>
+            </a:graphic>
+          </wp:inline>
+        </w:drawing>
+      </w:r>
+      <w:r>
+        <w:rPr>
+          <w:rFonts w:ascii="Times New Roman" w:hAnsi="Times New Roman" w:cs="Times New Roman"/>
+          <w:noProof/>
+          <w:lang w:val="en-GB" w:eastAsia="en-GB"/>
+        </w:rPr>
+        <w:lastRenderedPageBreak/>
+        <w:drawing>
+          <wp:inline distT="0" distB="0" distL="0" distR="0" wp14:anchorId="515B3964" wp14:editId="3D5B11D4">
+            <wp:extent cx="6400800" cy="4000500"/>
+            <wp:effectExtent l="0" t="0" r="0" b="0"/>
+            <wp:docPr id="20" name="Picture 20"/>
+            <wp:cNvGraphicFramePr>
+              <a:graphicFrameLocks xmlns:a="http://schemas.openxmlformats.org/drawingml/2006/main" noChangeAspect="1"/>
+            </wp:cNvGraphicFramePr>
+            <a:graphic xmlns:a="http://schemas.openxmlformats.org/drawingml/2006/main">
+              <a:graphicData uri="http://schemas.openxmlformats.org/drawingml/2006/picture">
+                <pic:pic xmlns:pic="http://schemas.openxmlformats.org/drawingml/2006/picture">
+                  <pic:nvPicPr>
+                    <pic:cNvPr id="20" name="18.1-Lỗi hội nghị đã đăng ký.png"/>
+                    <pic:cNvPicPr/>
+                  </pic:nvPicPr>
+                  <pic:blipFill>
+                    <a:blip r:embed="rId32">
+                      <a:extLst>
+                        <a:ext uri="{28A0092B-C50C-407E-A947-70E740481C1C}">
+                          <a14:useLocalDpi xmlns:a14="http://schemas.microsoft.com/office/drawing/2010/main" val="0"/>
+                        </a:ext>
+                      </a:extLst>
+                    </a:blip>
+                    <a:stretch>
+                      <a:fillRect/>
+                    </a:stretch>
+                  </pic:blipFill>
+                  <pic:spPr>
+                    <a:xfrm>
+                      <a:off x="0" y="0"/>
+                      <a:ext cx="6400800" cy="4000500"/>
+                    </a:xfrm>
+                    <a:prstGeom prst="rect">
+                      <a:avLst/>
+                    </a:prstGeom>
+                  </pic:spPr>
+                </pic:pic>
+              </a:graphicData>
+            </a:graphic>
+          </wp:inline>
+        </w:drawing>
+      </w:r>
+      <w:r>
+        <w:rPr>
+          <w:rFonts w:ascii="Times New Roman" w:hAnsi="Times New Roman" w:cs="Times New Roman"/>
+          <w:noProof/>
+          <w:lang w:val="en-GB" w:eastAsia="en-GB"/>
+        </w:rPr>
+        <w:drawing>
+          <wp:inline distT="0" distB="0" distL="0" distR="0" wp14:anchorId="1F72ECF3" wp14:editId="69C7D225">
+            <wp:extent cx="6400800" cy="4000500"/>
+            <wp:effectExtent l="0" t="0" r="0" b="0"/>
+            <wp:docPr id="21" name="Picture 21"/>
+            <wp:cNvGraphicFramePr>
+              <a:graphicFrameLocks xmlns:a="http://schemas.openxmlformats.org/drawingml/2006/main" noChangeAspect="1"/>
+            </wp:cNvGraphicFramePr>
+            <a:graphic xmlns:a="http://schemas.openxmlformats.org/drawingml/2006/main">
+              <a:graphicData uri="http://schemas.openxmlformats.org/drawingml/2006/picture">
+                <pic:pic xmlns:pic="http://schemas.openxmlformats.org/drawingml/2006/picture">
+                  <pic:nvPicPr>
+                    <pic:cNvPr id="21" name="19.1-Lỗi quản lý hội nghị.png"/>
+                    <pic:cNvPicPr/>
+                  </pic:nvPicPr>
+                  <pic:blipFill>
+                    <a:blip r:embed="rId33">
+                      <a:extLst>
+                        <a:ext uri="{28A0092B-C50C-407E-A947-70E740481C1C}">
+                          <a14:useLocalDpi xmlns:a14="http://schemas.microsoft.com/office/drawing/2010/main" val="0"/>
+                        </a:ext>
+                      </a:extLst>
+                    </a:blip>
+                    <a:stretch>
+                      <a:fillRect/>
+                    </a:stretch>
+                  </pic:blipFill>
+                  <pic:spPr>
+                    <a:xfrm>
+                      <a:off x="0" y="0"/>
+                      <a:ext cx="6400800" cy="4000500"/>
+                    </a:xfrm>
+                    <a:prstGeom prst="rect">
+                      <a:avLst/>
+                    </a:prstGeom>
+                  </pic:spPr>
+                </pic:pic>
+              </a:graphicData>
+            </a:graphic>
+          </wp:inline>
+        </w:drawing>
+      </w:r>
     </w:p>
     <w:sectPr>
       <w:pgSz w:w="12240" w:h="15840"/>
@@ -19067,7 +20010,7 @@
               <w:noProof/>
               <w:color w:val="FFFFFF" w:themeColor="background1"/>
             </w:rPr>
-            <w:t>20</w:t>
+            <w:t>1</w:t>
           </w:r>
           <w:r>
             <w:rPr>
@@ -25898,7 +26841,7 @@
 </file>
 
 <file path=customXml/itemProps2.xml><?xml version="1.0" encoding="utf-8"?>
-<ds:datastoreItem xmlns:ds="http://schemas.openxmlformats.org/officeDocument/2006/customXml" ds:itemID="{9160DCD6-4645-4A75-9772-8E398AB15C91}">
+<ds:datastoreItem xmlns:ds="http://schemas.openxmlformats.org/officeDocument/2006/customXml" ds:itemID="{4A19A70F-C589-447B-8079-12B459D5B48E}">
   <ds:schemaRefs>
     <ds:schemaRef ds:uri="http://schemas.openxmlformats.org/officeDocument/2006/bibliography"/>
   </ds:schemaRefs>

</xml_diff>